<commit_message>
saving src of demos files
</commit_message>
<xml_diff>
--- a/doc/project1_99.docx
+++ b/doc/project1_99.docx
@@ -39,12 +39,12 @@
           <wp:inline distB="114300" distT="114300" distL="114300" distR="114300">
             <wp:extent cx="5731200" cy="3238500"/>
             <wp:effectExtent b="0" l="0" r="0" t="0"/>
-            <wp:docPr id="7" name="image5.png"/>
+            <wp:docPr id="7" name="image2.png"/>
             <a:graphic>
               <a:graphicData uri="http://schemas.openxmlformats.org/drawingml/2006/picture">
                 <pic:pic>
                   <pic:nvPicPr>
-                    <pic:cNvPr id="0" name="image5.png"/>
+                    <pic:cNvPr id="0" name="image2.png"/>
                     <pic:cNvPicPr preferRelativeResize="0"/>
                   </pic:nvPicPr>
                   <pic:blipFill>
@@ -121,12 +121,12 @@
           <wp:inline distB="114300" distT="114300" distL="114300" distR="114300">
             <wp:extent cx="2562225" cy="3971925"/>
             <wp:effectExtent b="0" l="0" r="0" t="0"/>
-            <wp:docPr id="1" name="image8.png"/>
+            <wp:docPr id="1" name="image1.png"/>
             <a:graphic>
               <a:graphicData uri="http://schemas.openxmlformats.org/drawingml/2006/picture">
                 <pic:pic>
                   <pic:nvPicPr>
-                    <pic:cNvPr id="0" name="image8.png"/>
+                    <pic:cNvPr id="0" name="image1.png"/>
                     <pic:cNvPicPr preferRelativeResize="0"/>
                   </pic:nvPicPr>
                   <pic:blipFill>
@@ -1029,12 +1029,12 @@
           <wp:inline distB="114300" distT="114300" distL="114300" distR="114300">
             <wp:extent cx="5731200" cy="4914900"/>
             <wp:effectExtent b="0" l="0" r="0" t="0"/>
-            <wp:docPr id="9" name="image1.png"/>
+            <wp:docPr id="9" name="image7.png"/>
             <a:graphic>
               <a:graphicData uri="http://schemas.openxmlformats.org/drawingml/2006/picture">
                 <pic:pic>
                   <pic:nvPicPr>
-                    <pic:cNvPr id="0" name="image1.png"/>
+                    <pic:cNvPr id="0" name="image7.png"/>
                     <pic:cNvPicPr preferRelativeResize="0"/>
                   </pic:nvPicPr>
                   <pic:blipFill>
@@ -1106,12 +1106,12 @@
           <wp:inline distB="114300" distT="114300" distL="114300" distR="114300">
             <wp:extent cx="5731200" cy="3022600"/>
             <wp:effectExtent b="0" l="0" r="0" t="0"/>
-            <wp:docPr id="6" name="image15.png"/>
+            <wp:docPr id="6" name="image8.png"/>
             <a:graphic>
               <a:graphicData uri="http://schemas.openxmlformats.org/drawingml/2006/picture">
                 <pic:pic>
                   <pic:nvPicPr>
-                    <pic:cNvPr id="0" name="image15.png"/>
+                    <pic:cNvPr id="0" name="image8.png"/>
                     <pic:cNvPicPr preferRelativeResize="0"/>
                   </pic:nvPicPr>
                   <pic:blipFill>
@@ -1174,12 +1174,12 @@
           <wp:inline distB="114300" distT="114300" distL="114300" distR="114300">
             <wp:extent cx="5731200" cy="3708400"/>
             <wp:effectExtent b="0" l="0" r="0" t="0"/>
-            <wp:docPr id="5" name="image6.png"/>
+            <wp:docPr id="5" name="image15.png"/>
             <a:graphic>
               <a:graphicData uri="http://schemas.openxmlformats.org/drawingml/2006/picture">
                 <pic:pic>
                   <pic:nvPicPr>
-                    <pic:cNvPr id="0" name="image6.png"/>
+                    <pic:cNvPr id="0" name="image15.png"/>
                     <pic:cNvPicPr preferRelativeResize="0"/>
                   </pic:nvPicPr>
                   <pic:blipFill>
@@ -2231,12 +2231,12 @@
           <wp:inline distB="114300" distT="114300" distL="114300" distR="114300">
             <wp:extent cx="5731200" cy="3124200"/>
             <wp:effectExtent b="0" l="0" r="0" t="0"/>
-            <wp:docPr id="16" name="image13.png"/>
+            <wp:docPr id="16" name="image16.png"/>
             <a:graphic>
               <a:graphicData uri="http://schemas.openxmlformats.org/drawingml/2006/picture">
                 <pic:pic>
                   <pic:nvPicPr>
-                    <pic:cNvPr id="0" name="image13.png"/>
+                    <pic:cNvPr id="0" name="image16.png"/>
                     <pic:cNvPicPr preferRelativeResize="0"/>
                   </pic:nvPicPr>
                   <pic:blipFill>
@@ -6322,12 +6322,12 @@
           <wp:inline distB="114300" distT="114300" distL="114300" distR="114300">
             <wp:extent cx="5731200" cy="2882900"/>
             <wp:effectExtent b="0" l="0" r="0" t="0"/>
-            <wp:docPr id="14" name="image12.png"/>
+            <wp:docPr id="14" name="image9.png"/>
             <a:graphic>
               <a:graphicData uri="http://schemas.openxmlformats.org/drawingml/2006/picture">
                 <pic:pic>
                   <pic:nvPicPr>
-                    <pic:cNvPr id="0" name="image12.png"/>
+                    <pic:cNvPr id="0" name="image9.png"/>
                     <pic:cNvPicPr preferRelativeResize="0"/>
                   </pic:nvPicPr>
                   <pic:blipFill>
@@ -9787,12 +9787,12 @@
           <wp:inline distB="114300" distT="114300" distL="114300" distR="114300">
             <wp:extent cx="5731200" cy="3454400"/>
             <wp:effectExtent b="0" l="0" r="0" t="0"/>
-            <wp:docPr id="2" name="image16.png"/>
+            <wp:docPr id="2" name="image6.png"/>
             <a:graphic>
               <a:graphicData uri="http://schemas.openxmlformats.org/drawingml/2006/picture">
                 <pic:pic>
                   <pic:nvPicPr>
-                    <pic:cNvPr id="0" name="image16.png"/>
+                    <pic:cNvPr id="0" name="image6.png"/>
                     <pic:cNvPicPr preferRelativeResize="0"/>
                   </pic:nvPicPr>
                   <pic:blipFill>
@@ -13005,12 +13005,12 @@
           <wp:inline distB="114300" distT="114300" distL="114300" distR="114300">
             <wp:extent cx="5731200" cy="4368800"/>
             <wp:effectExtent b="0" l="0" r="0" t="0"/>
-            <wp:docPr id="4" name="image9.png"/>
+            <wp:docPr id="4" name="image4.png"/>
             <a:graphic>
               <a:graphicData uri="http://schemas.openxmlformats.org/drawingml/2006/picture">
                 <pic:pic>
                   <pic:nvPicPr>
-                    <pic:cNvPr id="0" name="image9.png"/>
+                    <pic:cNvPr id="0" name="image4.png"/>
                     <pic:cNvPicPr preferRelativeResize="0"/>
                   </pic:nvPicPr>
                   <pic:blipFill>
@@ -13595,12 +13595,12 @@
           <wp:inline distB="114300" distT="114300" distL="114300" distR="114300">
             <wp:extent cx="5731200" cy="3136900"/>
             <wp:effectExtent b="0" l="0" r="0" t="0"/>
-            <wp:docPr id="15" name="image4.png"/>
+            <wp:docPr id="15" name="image12.png"/>
             <a:graphic>
               <a:graphicData uri="http://schemas.openxmlformats.org/drawingml/2006/picture">
                 <pic:pic>
                   <pic:nvPicPr>
-                    <pic:cNvPr id="0" name="image4.png"/>
+                    <pic:cNvPr id="0" name="image12.png"/>
                     <pic:cNvPicPr preferRelativeResize="0"/>
                   </pic:nvPicPr>
                   <pic:blipFill>
@@ -14335,12 +14335,12 @@
           <wp:inline distB="114300" distT="114300" distL="114300" distR="114300">
             <wp:extent cx="5731200" cy="2311400"/>
             <wp:effectExtent b="0" l="0" r="0" t="0"/>
-            <wp:docPr id="12" name="image10.png"/>
+            <wp:docPr id="12" name="image13.png"/>
             <a:graphic>
               <a:graphicData uri="http://schemas.openxmlformats.org/drawingml/2006/picture">
                 <pic:pic>
                   <pic:nvPicPr>
-                    <pic:cNvPr id="0" name="image10.png"/>
+                    <pic:cNvPr id="0" name="image13.png"/>
                     <pic:cNvPicPr preferRelativeResize="0"/>
                   </pic:nvPicPr>
                   <pic:blipFill>
@@ -15138,12 +15138,12 @@
           <wp:inline distB="114300" distT="114300" distL="114300" distR="114300">
             <wp:extent cx="5731200" cy="3746500"/>
             <wp:effectExtent b="0" l="0" r="0" t="0"/>
-            <wp:docPr id="13" name="image14.png"/>
+            <wp:docPr id="13" name="image5.png"/>
             <a:graphic>
               <a:graphicData uri="http://schemas.openxmlformats.org/drawingml/2006/picture">
                 <pic:pic>
                   <pic:nvPicPr>
-                    <pic:cNvPr id="0" name="image14.png"/>
+                    <pic:cNvPr id="0" name="image5.png"/>
                     <pic:cNvPicPr preferRelativeResize="0"/>
                   </pic:nvPicPr>
                   <pic:blipFill>
@@ -15212,12 +15212,12 @@
           <wp:inline distB="114300" distT="114300" distL="114300" distR="114300">
             <wp:extent cx="1853541" cy="4776788"/>
             <wp:effectExtent b="0" l="0" r="0" t="0"/>
-            <wp:docPr id="10" name="image11.png"/>
+            <wp:docPr id="10" name="image14.png"/>
             <a:graphic>
               <a:graphicData uri="http://schemas.openxmlformats.org/drawingml/2006/picture">
                 <pic:pic>
                   <pic:nvPicPr>
-                    <pic:cNvPr id="0" name="image11.png"/>
+                    <pic:cNvPr id="0" name="image14.png"/>
                     <pic:cNvPicPr preferRelativeResize="0"/>
                   </pic:nvPicPr>
                   <pic:blipFill>
@@ -15280,12 +15280,12 @@
           <wp:inline distB="114300" distT="114300" distL="114300" distR="114300">
             <wp:extent cx="5731200" cy="1993900"/>
             <wp:effectExtent b="0" l="0" r="0" t="0"/>
-            <wp:docPr id="8" name="image3.png"/>
+            <wp:docPr id="8" name="image10.png"/>
             <a:graphic>
               <a:graphicData uri="http://schemas.openxmlformats.org/drawingml/2006/picture">
                 <pic:pic>
                   <pic:nvPicPr>
-                    <pic:cNvPr id="0" name="image3.png"/>
+                    <pic:cNvPr id="0" name="image10.png"/>
                     <pic:cNvPicPr preferRelativeResize="0"/>
                   </pic:nvPicPr>
                   <pic:blipFill>
@@ -16938,12 +16938,12 @@
           <wp:inline distB="114300" distT="114300" distL="114300" distR="114300">
             <wp:extent cx="5731200" cy="1676400"/>
             <wp:effectExtent b="0" l="0" r="0" t="0"/>
-            <wp:docPr id="3" name="image2.png"/>
+            <wp:docPr id="3" name="image11.png"/>
             <a:graphic>
               <a:graphicData uri="http://schemas.openxmlformats.org/drawingml/2006/picture">
                 <pic:pic>
                   <pic:nvPicPr>
-                    <pic:cNvPr id="0" name="image2.png"/>
+                    <pic:cNvPr id="0" name="image11.png"/>
                     <pic:cNvPicPr preferRelativeResize="0"/>
                   </pic:nvPicPr>
                   <pic:blipFill>
@@ -16989,12 +16989,12 @@
           <wp:inline distB="114300" distT="114300" distL="114300" distR="114300">
             <wp:extent cx="5731200" cy="1790700"/>
             <wp:effectExtent b="0" l="0" r="0" t="0"/>
-            <wp:docPr id="11" name="image7.png"/>
+            <wp:docPr id="11" name="image3.png"/>
             <a:graphic>
               <a:graphicData uri="http://schemas.openxmlformats.org/drawingml/2006/picture">
                 <pic:pic>
                   <pic:nvPicPr>
-                    <pic:cNvPr id="0" name="image7.png"/>
+                    <pic:cNvPr id="0" name="image3.png"/>
                     <pic:cNvPicPr preferRelativeResize="0"/>
                   </pic:nvPicPr>
                   <pic:blipFill>
@@ -17086,9 +17086,10 @@
       </w:pPr>
       <w:r>
         <w:rPr>
-          <w:rtl w:val="0"/>
-        </w:rPr>
-        <w:t xml:space="preserve">3.</w:t>
+          <w:rFonts w:ascii="Arial Unicode MS" w:cs="Arial Unicode MS" w:eastAsia="Arial Unicode MS" w:hAnsi="Arial Unicode MS"/>
+          <w:rtl w:val="0"/>
+        </w:rPr>
+        <w:t xml:space="preserve">3.github page無法顯示成果</w:t>
       </w:r>
     </w:p>
     <w:p>
@@ -17139,13 +17140,47 @@
     </w:p>
     <w:p>
       <w:pPr>
-        <w:rPr/>
-      </w:pPr>
-      <w:r>
-        <w:rPr>
-          <w:rtl w:val="0"/>
-        </w:rPr>
-        <w:t xml:space="preserve">3.</w:t>
+        <w:rPr>
+          <w:rFonts w:ascii="Microsoft JhengHei" w:cs="Microsoft JhengHei" w:eastAsia="Microsoft JhengHei" w:hAnsi="Microsoft JhengHei"/>
+          <w:color w:val="333333"/>
+          <w:sz w:val="21"/>
+          <w:szCs w:val="21"/>
+          <w:highlight w:val="white"/>
+        </w:rPr>
+      </w:pPr>
+      <w:r>
+        <w:rPr>
+          <w:rFonts w:ascii="Arial Unicode MS" w:cs="Arial Unicode MS" w:eastAsia="Arial Unicode MS" w:hAnsi="Arial Unicode MS"/>
+          <w:rtl w:val="0"/>
+        </w:rPr>
+        <w:t xml:space="preserve">3.不斷去找哪裡有打錯 後來發現homepage的網址打成</w:t>
+      </w:r>
+      <w:r>
+        <w:rPr>
+          <w:rFonts w:ascii="Microsoft JhengHei" w:cs="Microsoft JhengHei" w:eastAsia="Microsoft JhengHei" w:hAnsi="Microsoft JhengHei"/>
+          <w:color w:val="333333"/>
+          <w:sz w:val="21"/>
+          <w:szCs w:val="21"/>
+          <w:highlight w:val="white"/>
+          <w:rtl w:val="0"/>
+        </w:rPr>
+        <w:t xml:space="preserve">repository的網址了</w:t>
+      </w:r>
+    </w:p>
+    <w:p>
+      <w:pPr>
+        <w:rPr>
+          <w:rFonts w:ascii="Microsoft JhengHei" w:cs="Microsoft JhengHei" w:eastAsia="Microsoft JhengHei" w:hAnsi="Microsoft JhengHei"/>
+          <w:color w:val="333333"/>
+          <w:sz w:val="21"/>
+          <w:szCs w:val="21"/>
+          <w:highlight w:val="white"/>
+        </w:rPr>
+      </w:pPr>
+      <w:r>
+        <w:rPr>
+          <w:rtl w:val="0"/>
+        </w:rPr>
       </w:r>
     </w:p>
     <w:p>

</xml_diff>